<commit_message>
updated with note to setup Credentials object.
</commit_message>
<xml_diff>
--- a/zaux.rBAM.OpenExchange.docx
+++ b/zaux.rBAM.OpenExchange.docx
@@ -4,6 +4,13 @@
   <w:body>
     <w:sdt>
       <w:sdtPr>
+        <w:rPr>
+          <w:rFonts w:asciiTheme="minorHAnsi" w:eastAsiaTheme="minorHAnsi" w:hAnsiTheme="minorHAnsi" w:cstheme="minorBidi"/>
+          <w:color w:val="auto"/>
+          <w:sz w:val="22"/>
+          <w:szCs w:val="22"/>
+          <w:lang w:val="en-AU"/>
+        </w:rPr>
         <w:id w:val="-805698816"/>
         <w:docPartObj>
           <w:docPartGallery w:val="Table of Contents"/>
@@ -12,14 +19,9 @@
       </w:sdtPr>
       <w:sdtEndPr>
         <w:rPr>
-          <w:rFonts w:asciiTheme="minorHAnsi" w:eastAsiaTheme="minorHAnsi" w:hAnsiTheme="minorHAnsi" w:cstheme="minorBidi"/>
           <w:b/>
           <w:bCs/>
           <w:noProof/>
-          <w:color w:val="auto"/>
-          <w:sz w:val="22"/>
-          <w:szCs w:val="22"/>
-          <w:lang w:val="en-AU"/>
         </w:rPr>
       </w:sdtEndPr>
       <w:sdtContent>
@@ -742,8 +744,6 @@
         </w:rPr>
         <w:br w:type="page"/>
       </w:r>
-      <w:bookmarkStart w:id="0" w:name="_GoBack"/>
-      <w:bookmarkEnd w:id="0"/>
     </w:p>
     <w:p>
       <w:pPr>
@@ -753,7 +753,7 @@
           <w:lang w:val="en-US"/>
         </w:rPr>
       </w:pPr>
-      <w:bookmarkStart w:id="1" w:name="_Toc30683044"/>
+      <w:bookmarkStart w:id="0" w:name="_Toc30683044"/>
       <w:r>
         <w:rPr>
           <w:rStyle w:val="Heading2Char"/>
@@ -768,7 +768,7 @@
         </w:rPr>
         <w:t>:</w:t>
       </w:r>
-      <w:bookmarkEnd w:id="1"/>
+      <w:bookmarkEnd w:id="0"/>
     </w:p>
     <w:p>
       <w:pPr>
@@ -1139,7 +1139,7 @@
           <w:lang w:val="en-US"/>
         </w:rPr>
       </w:pPr>
-      <w:bookmarkStart w:id="2" w:name="_Toc30683045"/>
+      <w:bookmarkStart w:id="1" w:name="_Toc30683045"/>
       <w:r>
         <w:rPr>
           <w:lang w:val="en-US"/>
@@ -1147,7 +1147,7 @@
         <w:lastRenderedPageBreak/>
         <w:t>Installation:</w:t>
       </w:r>
-      <w:bookmarkEnd w:id="2"/>
+      <w:bookmarkEnd w:id="1"/>
     </w:p>
     <w:p>
       <w:pPr>
@@ -2292,7 +2292,7 @@
           <w:lang w:val="en-US"/>
         </w:rPr>
       </w:pPr>
-      <w:bookmarkStart w:id="3" w:name="_Toc30683046"/>
+      <w:bookmarkStart w:id="2" w:name="_Toc30683046"/>
       <w:r>
         <w:rPr>
           <w:lang w:val="en-US"/>
@@ -2300,7 +2300,7 @@
         <w:lastRenderedPageBreak/>
         <w:t>REST API service</w:t>
       </w:r>
-      <w:bookmarkEnd w:id="3"/>
+      <w:bookmarkEnd w:id="2"/>
     </w:p>
     <w:p>
       <w:pPr>
@@ -2783,7 +2783,7 @@
           <w:lang w:val="en-US"/>
         </w:rPr>
       </w:pPr>
-      <w:bookmarkStart w:id="4" w:name="_Toc30683047"/>
+      <w:bookmarkStart w:id="3" w:name="_Toc30683047"/>
       <w:r>
         <w:rPr>
           <w:lang w:val="en-US"/>
@@ -2797,7 +2797,7 @@
         </w:rPr>
         <w:t>API Specification</w:t>
       </w:r>
-      <w:bookmarkEnd w:id="4"/>
+      <w:bookmarkEnd w:id="3"/>
     </w:p>
     <w:p>
       <w:pPr>
@@ -4909,7 +4909,7 @@
           <w:lang w:val="en-US"/>
         </w:rPr>
       </w:pPr>
-      <w:bookmarkStart w:id="5" w:name="_Toc30683048"/>
+      <w:bookmarkStart w:id="4" w:name="_Toc30683048"/>
       <w:r>
         <w:rPr>
           <w:lang w:val="en-US"/>
@@ -4947,7 +4947,7 @@
         </w:rPr>
         <w:t>ndpoint</w:t>
       </w:r>
-      <w:bookmarkEnd w:id="5"/>
+      <w:bookmarkEnd w:id="4"/>
     </w:p>
     <w:p>
       <w:pPr>
@@ -5457,7 +5457,7 @@
         </w:rPr>
         <w:br w:type="page"/>
       </w:r>
-      <w:bookmarkStart w:id="6" w:name="_Toc30683049"/>
+      <w:bookmarkStart w:id="5" w:name="_Toc30683049"/>
       <w:r>
         <w:rPr>
           <w:bCs/>
@@ -5485,7 +5485,7 @@
         </w:rPr>
         <w:t xml:space="preserve"> Business Operation to populate Microsoft Streaming Dataset</w:t>
       </w:r>
-      <w:bookmarkEnd w:id="6"/>
+      <w:bookmarkEnd w:id="5"/>
     </w:p>
     <w:p>
       <w:pPr>
@@ -5810,7 +5810,7 @@
           <w:lang w:val="en-US"/>
         </w:rPr>
       </w:pPr>
-      <w:bookmarkStart w:id="7" w:name="_Toc30683050"/>
+      <w:bookmarkStart w:id="6" w:name="_Toc30683050"/>
       <w:r>
         <w:rPr>
           <w:lang w:val="en-US"/>
@@ -5818,7 +5818,7 @@
         <w:lastRenderedPageBreak/>
         <w:t>Setup Power BI Real-time Dataset</w:t>
       </w:r>
-      <w:bookmarkEnd w:id="7"/>
+      <w:bookmarkEnd w:id="6"/>
       <w:r>
         <w:rPr>
           <w:lang w:val="en-US"/>
@@ -6999,7 +6999,7 @@
           <w:lang w:val="en-US"/>
         </w:rPr>
       </w:pPr>
-      <w:bookmarkStart w:id="8" w:name="_Toc30683051"/>
+      <w:bookmarkStart w:id="7" w:name="_Toc30683051"/>
       <w:r>
         <w:rPr>
           <w:lang w:val="en-US"/>
@@ -7007,7 +7007,7 @@
         <w:lastRenderedPageBreak/>
         <w:t>Setup IRIS Operation</w:t>
       </w:r>
-      <w:bookmarkEnd w:id="8"/>
+      <w:bookmarkEnd w:id="7"/>
       <w:r>
         <w:rPr>
           <w:lang w:val="en-US"/>
@@ -7179,8 +7179,48 @@
           <w:iCs/>
           <w:lang w:val="en-US"/>
         </w:rPr>
+        <w:t>Define a set of credentials containing your Microsoft username and password for Power BI.</w:t>
+      </w:r>
+    </w:p>
+    <w:p>
+      <w:pPr>
+        <w:pStyle w:val="ListParagraph"/>
+        <w:rPr>
+          <w:bCs/>
+          <w:iCs/>
+          <w:lang w:val="en-US"/>
+        </w:rPr>
+      </w:pPr>
+    </w:p>
+    <w:p>
+      <w:pPr>
+        <w:pStyle w:val="ListParagraph"/>
+        <w:numPr>
+          <w:ilvl w:val="0"/>
+          <w:numId w:val="8"/>
+        </w:numPr>
+        <w:rPr>
+          <w:bCs/>
+          <w:iCs/>
+          <w:lang w:val="en-US"/>
+        </w:rPr>
+      </w:pPr>
+      <w:r>
+        <w:rPr>
+          <w:bCs/>
+          <w:iCs/>
+          <w:lang w:val="en-US"/>
+        </w:rPr>
         <w:t>Under Basic Settings, configure HTTP Server, HTTP Port and URL – with elements from the POST URL provided by Microsoft Stream Dataset properties</w:t>
       </w:r>
+      <w:r>
+        <w:rPr>
+          <w:bCs/>
+          <w:iCs/>
+          <w:lang w:val="en-US"/>
+        </w:rPr>
+        <w:t xml:space="preserve">, as well as the Credentials name you chose to </w:t>
+      </w:r>
       <w:proofErr w:type="gramStart"/>
       <w:r>
         <w:rPr>
@@ -7188,7 +7228,15 @@
           <w:iCs/>
           <w:lang w:val="en-US"/>
         </w:rPr>
-        <w:t>. :</w:t>
+        <w:t>use</w:t>
+      </w:r>
+      <w:r>
+        <w:rPr>
+          <w:bCs/>
+          <w:iCs/>
+          <w:lang w:val="en-US"/>
+        </w:rPr>
+        <w:t xml:space="preserve"> :</w:t>
       </w:r>
       <w:proofErr w:type="gramEnd"/>
       <w:r>
@@ -7243,8 +7291,8 @@
           <w:noProof/>
         </w:rPr>
         <w:drawing>
-          <wp:inline distT="0" distB="0" distL="0" distR="0" wp14:anchorId="3383ACCE" wp14:editId="5D8922FE">
-            <wp:extent cx="3752850" cy="2228850"/>
+          <wp:inline distT="0" distB="0" distL="0" distR="0" wp14:anchorId="3383ACCE" wp14:editId="44D2FB8B">
+            <wp:extent cx="2446020" cy="1452712"/>
             <wp:effectExtent l="0" t="0" r="0" b="0"/>
             <wp:docPr id="48" name="Picture 48"/>
             <wp:cNvGraphicFramePr>
@@ -7266,7 +7314,7 @@
                   <pic:spPr>
                     <a:xfrm>
                       <a:off x="0" y="0"/>
-                      <a:ext cx="3752850" cy="2228850"/>
+                      <a:ext cx="2478480" cy="1471990"/>
                     </a:xfrm>
                     <a:prstGeom prst="rect">
                       <a:avLst/>
@@ -7868,6 +7916,16 @@
         </w:rPr>
         <w:t xml:space="preserve"> to start posting Metric data to the nominated endpoint.</w:t>
       </w:r>
+      <w:r>
+        <w:rPr>
+          <w:bCs/>
+          <w:iCs/>
+          <w:lang w:val="en-US"/>
+        </w:rPr>
+        <w:br/>
+      </w:r>
+      <w:bookmarkStart w:id="8" w:name="_GoBack"/>
+      <w:bookmarkEnd w:id="8"/>
     </w:p>
     <w:p>
       <w:pPr>
@@ -8114,15 +8172,7 @@
           <w:lang w:val="en-US"/>
         </w:rPr>
         <w:br/>
-        <w:t xml:space="preserve">select Create -&gt; </w:t>
-      </w:r>
-      <w:r>
-        <w:rPr>
-          <w:bCs/>
-          <w:iCs/>
-          <w:lang w:val="en-US"/>
-        </w:rPr>
-        <w:t>Dashboard</w:t>
+        <w:t>select Create -&gt; Dashboard</w:t>
       </w:r>
     </w:p>
     <w:p>
@@ -12182,7 +12232,7 @@
 </file>
 
 <file path=customXml/itemProps1.xml><?xml version="1.0" encoding="utf-8"?>
-<ds:datastoreItem xmlns:ds="http://schemas.openxmlformats.org/officeDocument/2006/customXml" ds:itemID="{9F5D7804-F50D-4CBE-8C80-050ED5459E06}">
+<ds:datastoreItem xmlns:ds="http://schemas.openxmlformats.org/officeDocument/2006/customXml" ds:itemID="{B3193B81-6EFE-417A-9560-29E40C357465}">
   <ds:schemaRefs>
     <ds:schemaRef ds:uri="http://schemas.openxmlformats.org/officeDocument/2006/bibliography"/>
   </ds:schemaRefs>

</xml_diff>